<commit_message>
Completes computer network homework 4
</commit_message>
<xml_diff>
--- a/Computer Networks I/Template.docx
+++ b/Computer Networks I/Template.docx
@@ -6,8 +6,6 @@
       <w:pPr>
         <w:pStyle w:val="Heading1"/>
       </w:pPr>
-      <w:bookmarkStart w:id="0" w:name="_GoBack"/>
-      <w:bookmarkEnd w:id="0"/>
       <w:r>
         <w:rPr>
           <w:rFonts w:hint="cs"/>
@@ -43,7 +41,23 @@
           <w:rFonts w:hint="cs"/>
           <w:rtl/>
         </w:rPr>
-        <w:t>تمرین اول شبکه های کامپیوتری</w:t>
+        <w:t xml:space="preserve">تمرین </w:t>
+      </w:r>
+      <w:r>
+        <w:rPr>
+          <w:rFonts w:hint="cs"/>
+          <w:rtl/>
+        </w:rPr>
+        <w:t>چهارم</w:t>
+      </w:r>
+      <w:bookmarkStart w:id="0" w:name="_GoBack"/>
+      <w:bookmarkEnd w:id="0"/>
+      <w:r>
+        <w:rPr>
+          <w:rFonts w:hint="cs"/>
+          <w:rtl/>
+        </w:rPr>
+        <w:t xml:space="preserve"> شبکه های کامپیوتری</w:t>
       </w:r>
     </w:p>
     <w:p>
@@ -1419,6 +1433,7 @@
     <w:rsid w:val="00937291"/>
     <w:rsid w:val="00A456C0"/>
     <w:rsid w:val="00D47552"/>
+    <w:rsid w:val="00FE2383"/>
     <w:rsid w:val="00FF0185"/>
   </w:rsids>
   <m:mathPr>

</xml_diff>